<commit_message>
Edit text and citations through objectives
</commit_message>
<xml_diff>
--- a/doc/MSE review manuscript.docx
+++ b/doc/MSE review manuscript.docx
@@ -186,27 +186,31 @@
         <w:rPr>
           <w:sz w:val="24"/>
         </w:rPr>
-        <w:t xml:space="preserve"> and aspirational vision. We review MSE documentation in the published literature to appraise the achievement of this vision, finding that reality doesn’t fully reflect this vision. The steps taken to complete the MSE process often are not documented. Scientists often </w:t>
+        <w:t xml:space="preserve"> and aspirational vision.  We review MSE documentation in the published literature to appraise the achievement of this vision, finding that reality doesn't fully reflect this vision. The steps taken to complete the management strategy evaluation process often are not documented. Scientists often filled the role of fishery stakeholders, seemingly selecting the objectives and alternatives to evaluate in most management strategy evaluations. Facilitators and decision analysts -- participants focused on the decision making process rather than making the decision -- were rarely participants in MSE processes.  Conservation, Economic, and Yield focused objectives were commonly considered in MSE processes, while broader social objectives were rarely considered.  The picture painted by MSE documentation is primarily one of scientist driven simulation studies rather than management driven decision processes, with limited process documentation occurring. We hope providing a repository for reviews of previous management strategy evaluations will aid and speed learning among </w:t>
       </w:r>
       <w:r>
         <w:rPr>
           <w:sz w:val="24"/>
         </w:rPr>
-        <w:t>filled</w:t>
+        <w:t xml:space="preserve">practitioners of </w:t>
       </w:r>
       <w:r>
         <w:rPr>
           <w:sz w:val="24"/>
         </w:rPr>
-        <w:t xml:space="preserve"> the role of fishery stakeholders, seemingly selecting the objectives and alternatives to evaluate in most MSEs. Facilitators and decision analysts – participants focused on the decision making process – were rarely participants in MSE processes. Conservation, Economic, and Yield focused objectives were commonly considered in MSE processes, while broader social objectives were rarely considered. The picture painted by MSE documentation is primarily one of scientist driven simulation studies rather than management driven decision processes, with limited process documentation.</w:t>
+        <w:t>management strategy evaluation</w:t>
+      </w:r>
+      <w:r>
+        <w:rPr>
+          <w:sz w:val="24"/>
+        </w:rPr>
+        <w:t>.</w:t>
       </w:r>
     </w:p>
     <w:p>
       <w:pPr>
         <w:pStyle w:val="Heading1"/>
       </w:pPr>
-      <w:bookmarkStart w:id="0" w:name="introduction"/>
-      <w:bookmarkEnd w:id="0"/>
       <w:r>
         <w:t>Introduction</w:t>
       </w:r>
@@ -216,7 +220,101 @@
         <w:pStyle w:val="FirstParagraph"/>
       </w:pPr>
       <w:r>
-        <w:t>The calls for fisheries management to utilize management strategy evaluation and adaptive management have been both aspirational and estimable in their aim and vision. For example, management strategy evaluation (MSE) is “widely considered to be the most appropriate way to evaluate the trade‐offs achieved by alternative management strategies and to assess the consequences of uncertainty for achieving management goals” (Punt et al. 2014). The positive aspects of MSE that have been listed include that it is “A tool that scientists and managers can use to simulate the workings of a fisheries system and allow them to test whether potential harvest strategies—or management procedures— can achieve pre-agreed management objectives.”(Nickson 2016), that it “can be used to identify a ‘best’ management strategy among a set of candidate strategies” (Punt 2014) and “MSE has the advantage of being able to reveal the trade-offs among a range of possible management decisions, and should assist our Commissioners in determining whether the objectives should be weighted differently. Specifically, to provide the information on which to base a rational decision, given objectives, preferences, and attitudes to risk.” (Commission 2017). Based on these descriptions MSE is a compelling tool to support and improve fisheries management decisions.</w:t>
+        <w:t xml:space="preserve">The calls for fisheries management to utilize management strategy evaluation and adaptive management have been both aspirational and estimable in their aim and vision. For example, management strategy evaluation (MSE) is “widely considered to be the most appropriate way to evaluate the trade‐offs achieved by alternative management strategies and to assess the consequences of uncertainty for achieving management goals” </w:t>
+      </w:r>
+      <w:r>
+        <w:fldChar w:fldCharType="begin"/>
+      </w:r>
+      <w:r>
+        <w:instrText xml:space="preserve"> ADDIN ZOTERO_ITEM CSL_CITATION {"citationID":"yHatuFav","properties":{"formattedCitation":"(Punt et al., 2016)","plainCitation":"(Punt et al., 2016)","noteIndex":0},"citationItems":[{"id":147,"uris":["http://zotero.org/users/local/Wu9ik88z/items/TFSWDMH6"],"uri":["http://zotero.org/users/local/Wu9ik88z/items/TFSWDMH6"],"itemData":{"id":147,"type":"article-journal","abstract":"Management strategy evaluation (MSE) involves using simulation to compare the relative effectiveness for achieving management objectives of different combinations of data collection schemes, methods of analysis and subsequent processes leading to management actions. MSE can be used to identify a ‘best’ management strategy among a set of candidate strategies, or to determine how well an existing strategy performs. The ability of MSE to facilitate ﬁsheries management achieving its aims depends on how well uncertainty is represented, and how effectively the results of simulations are summarized and presented to the decision-makers. Key challenges for effective use of MSE therefore include characterizing objectives and uncertainty, assigning plausibility ranks to the trials considered, and working with decisionmakers to interpret and implement the results of the MSE. This paper explores how MSEs are conducted and characterizes current ‘best practice’ guidelines, while also indicating whether and how these best practices were applied to two casestudies: the Bering–Chukchi–Beaufort Seas bowhead whales (Balaena mysticetus; Balaenidae) and the northern subpopulation of Paciﬁc sardine (Sardinops sagax caerulea; Clupeidae).","container-title":"Fish and Fisheries","DOI":"10.1111/faf.12104","ISSN":"14672960","issue":"2","journalAbbreviation":"Fish Fish","language":"en","page":"303-334","source":"DOI.org (Crossref)","title":"Management strategy evaluation: best practices","title-short":"Management strategy evaluation","volume":"17","author":[{"family":"Punt","given":"André E"},{"family":"Butterworth","given":"Doug S"},{"family":"Moor","given":"Carryn L","non-dropping-particle":"de"},{"family":"De Oliveira","given":"José A A"},{"family":"Haddon","given":"Malcolm"}],"issued":{"date-parts":[["2016",6]]}}}],"schema":"https://github.com/citation-style-language/schema/raw/master/csl-citation.json"} </w:instrText>
+      </w:r>
+      <w:r>
+        <w:fldChar w:fldCharType="separate"/>
+      </w:r>
+      <w:r>
+        <w:rPr>
+          <w:rFonts w:ascii="Cambria" w:hAnsi="Cambria"/>
+        </w:rPr>
+        <w:t>(Punt et al., 2016)</w:t>
+      </w:r>
+      <w:r>
+        <w:fldChar w:fldCharType="end"/>
+      </w:r>
+      <w:r>
+        <w:t xml:space="preserve">. </w:t>
+      </w:r>
+      <w:r>
+        <w:t>The positive aspects of MSE that have been listed include that it is “A tool that scientists and managers can use to simulate the workings of a fisheries system and allow them to test whether potential harvest strategies — or management procedures — can achieve pre-agreed management objectives.”</w:t>
+      </w:r>
+      <w:r>
+        <w:t xml:space="preserve"> </w:t>
+      </w:r>
+      <w:r>
+        <w:fldChar w:fldCharType="begin"/>
+      </w:r>
+      <w:r>
+        <w:instrText xml:space="preserve"> ADDIN ZOTERO_ITEM CSL_CITATION {"citationID":"1itrsqGF","properties":{"formattedCitation":"(Nickson, 2016)","plainCitation":"(Nickson, 2016)","noteIndex":0},"citationItems":[{"id":200,"uris":["http://zotero.org/users/local/Wu9ik88z/items/I79I6PSI"],"uri":["http://zotero.org/users/local/Wu9ik88z/items/I79I6PSI"],"itemData":{"id":200,"type":"webpage","title":"Management Strategy Evaluation for Fisheries Informing the Selection of Harvest Strategies","URL":"https://www.pewtrusts.org/-/media/assets/2019/07/harvest-strategies/hs_mse_update.pdf","author":[{"family":"Nickson","given":"Amanda"}],"accessed":{"date-parts":[["2020",3,26]]},"issued":{"date-parts":[["2016"]]}}}],"schema":"https://github.com/citation-style-language/schema/raw/master/csl-citation.json"} </w:instrText>
+      </w:r>
+      <w:r>
+        <w:fldChar w:fldCharType="separate"/>
+      </w:r>
+      <w:r>
+        <w:rPr>
+          <w:rFonts w:ascii="Cambria" w:hAnsi="Cambria"/>
+        </w:rPr>
+        <w:t>(Nickson, 2016)</w:t>
+      </w:r>
+      <w:r>
+        <w:fldChar w:fldCharType="end"/>
+      </w:r>
+      <w:r>
+        <w:t xml:space="preserve">, that it “can be used to identify a ‘best’ management strategy among a set of candidate strategies” </w:t>
+      </w:r>
+      <w:r>
+        <w:fldChar w:fldCharType="begin"/>
+      </w:r>
+      <w:r>
+        <w:instrText xml:space="preserve"> ADDIN ZOTERO_ITEM CSL_CITATION {"citationID":"XduxJcy9","properties":{"formattedCitation":"(Punt, 2014)","plainCitation":"(Punt, 2014)","noteIndex":0},"citationItems":[{"id":202,"uris":["http://zotero.org/users/local/Wu9ik88z/items/CPHKHW8L"],"uri":["http://zotero.org/users/local/Wu9ik88z/items/CPHKHW8L"],"itemData":{"id":202,"type":"webpage","container-title":"The Punt Lab","title":"Management Strategy Evaluation","URL":"http://puntlab.washington.edu/management-strategy-evaluation/","author":[{"family":"Punt","given":"Andre E"}],"accessed":{"date-parts":[["2020",3,26]]},"issued":{"date-parts":[["2014"]]}}}],"schema":"https://github.com/citation-style-language/schema/raw/master/csl-citation.json"} </w:instrText>
+      </w:r>
+      <w:r>
+        <w:fldChar w:fldCharType="separate"/>
+      </w:r>
+      <w:r>
+        <w:rPr>
+          <w:rFonts w:ascii="Cambria" w:hAnsi="Cambria"/>
+        </w:rPr>
+        <w:t>(Punt, 2014)</w:t>
+      </w:r>
+      <w:r>
+        <w:fldChar w:fldCharType="end"/>
+      </w:r>
+      <w:r>
+        <w:t xml:space="preserve"> </w:t>
+      </w:r>
+      <w:r>
+        <w:t xml:space="preserve">and “MSE has the advantage of being able to reveal the trade-offs among a range of possible management decisions, and should assist our Commissioners in determining whether the objectives should be weighted differently. Specifically, to provide the information on which to base a rational decision, given objectives, preferences, and attitudes to risk.” </w:t>
+      </w:r>
+      <w:r>
+        <w:lastRenderedPageBreak/>
+        <w:fldChar w:fldCharType="begin"/>
+      </w:r>
+      <w:r>
+        <w:instrText xml:space="preserve"> ADDIN ZOTERO_ITEM CSL_CITATION {"citationID":"W2MOLL9V","properties":{"formattedCitation":"(International Pacific Halibut Commission, 2017)","plainCitation":"(International Pacific Halibut Commission, 2017)","noteIndex":0},"citationItems":[{"id":203,"uris":["http://zotero.org/users/local/Wu9ik88z/items/XQ5VZT7X"],"uri":["http://zotero.org/users/local/Wu9ik88z/items/XQ5VZT7X"],"itemData":{"id":203,"type":"webpage","container-title":"International Pacific Halibut Commission","title":"Management Strategy Evaluation","URL":"https://iphc.int/management/science-and-research/management-strategy-evaluation","author":[{"family":"International Pacific Halibut Commission","given":""}],"accessed":{"date-parts":[["2020",3,26]]},"issued":{"date-parts":[["2017"]]}}}],"schema":"https://github.com/citation-style-language/schema/raw/master/csl-citation.json"} </w:instrText>
+      </w:r>
+      <w:r>
+        <w:fldChar w:fldCharType="separate"/>
+      </w:r>
+      <w:r>
+        <w:rPr>
+          <w:rFonts w:ascii="Cambria" w:hAnsi="Cambria"/>
+        </w:rPr>
+        <w:t>(International Pacific Halibut Commission, 2017)</w:t>
+      </w:r>
+      <w:r>
+        <w:fldChar w:fldCharType="end"/>
+      </w:r>
+      <w:r>
+        <w:t>. Based on these descriptions MSE is a compelling tool to support and improve fisheries management decisions.</w:t>
       </w:r>
     </w:p>
     <w:p>
@@ -224,8 +322,13 @@
         <w:pStyle w:val="BodyText"/>
       </w:pPr>
       <w:r>
-        <w:lastRenderedPageBreak/>
-        <w:t>In terms of the MSE process, it is described as being “at the interface between science and policy.” (Punt 2014) and being an “Undertaking [that] requires scientists, managers, and stakeholders to be involved throughout the process.” (Commission 2017) The International Pacific Halibut Commission (2017) also states, “While the scientists do the modelling, managers must offer extensive input. Because of the many steps and the iterative process, communication among parties is critical for achieving buy-in on the results of the management strategy evaluation.”</w:t>
+        <w:t xml:space="preserve">Are the results of MSE living up to their descriptions? Are MSEs evaluating trade-offs and the consequences of uncertainty? Do they test potential harvest strategies? Were the management objectives used to evaluate management </w:t>
+      </w:r>
+      <w:r>
+        <w:t>procedures</w:t>
+      </w:r>
+      <w:r>
+        <w:t xml:space="preserve"> established and agreed to? Was a 'best' management strategy identified? Was consideration given to the weights on objectives, preferences, and attitudes to risk?</w:t>
       </w:r>
     </w:p>
     <w:p>
@@ -233,13 +336,156 @@
         <w:pStyle w:val="BodyText"/>
       </w:pPr>
       <w:r>
+        <w:t xml:space="preserve">In terms of the MSE process, it is described as being “at the interface between science and policy.” </w:t>
+      </w:r>
+      <w:r>
+        <w:fldChar w:fldCharType="begin"/>
+      </w:r>
+      <w:r>
+        <w:instrText xml:space="preserve"> ADDIN ZOTERO_ITEM CSL_CITATION {"citationID":"wSR6aWEE","properties":{"formattedCitation":"(Punt, 2014)","plainCitation":"(Punt, 2014)","noteIndex":0},"citationItems":[{"id":202,"uris":["http://zotero.org/users/local/Wu9ik88z/items/CPHKHW8L"],"uri":["http://zotero.org/users/local/Wu9ik88z/items/CPHKHW8L"],"itemData":{"id":202,"type":"webpage","container-title":"The Punt Lab","title":"Management Strategy Evaluation","URL":"http://puntlab.washington.edu/management-strategy-evaluation/","author":[{"family":"Punt","given":"Andre E"}],"accessed":{"date-parts":[["2020",3,26]]},"issued":{"date-parts":[["2014"]]}}}],"schema":"https://github.com/citation-style-language/schema/raw/master/csl-citation.json"} </w:instrText>
+      </w:r>
+      <w:r>
+        <w:fldChar w:fldCharType="separate"/>
+      </w:r>
+      <w:r>
+        <w:rPr>
+          <w:rFonts w:ascii="Cambria" w:hAnsi="Cambria"/>
+        </w:rPr>
+        <w:t>(Punt, 2014)</w:t>
+      </w:r>
+      <w:r>
+        <w:fldChar w:fldCharType="end"/>
+      </w:r>
+      <w:r>
+        <w:t xml:space="preserve"> </w:t>
+      </w:r>
+      <w:r>
+        <w:t xml:space="preserve">and being an “Undertaking [that] requires scientists, managers, and stakeholders to be involved throughout the process.” </w:t>
+      </w:r>
+      <w:r>
+        <w:fldChar w:fldCharType="begin"/>
+      </w:r>
+      <w:r>
+        <w:instrText xml:space="preserve"> ADDIN ZOTERO_ITEM CSL_CITATION {"citationID":"Hnc9o3vd","properties":{"formattedCitation":"(International Pacific Halibut Commission, 2017)","plainCitation":"(International Pacific Halibut Commission, 2017)","noteIndex":0},"citationItems":[{"id":203,"uris":["http://zotero.org/users/local/Wu9ik88z/items/XQ5VZT7X"],"uri":["http://zotero.org/users/local/Wu9ik88z/items/XQ5VZT7X"],"itemData":{"id":203,"type":"webpage","container-title":"International Pacific Halibut Commission","title":"Management Strategy Evaluation","URL":"https://iphc.int/management/science-and-research/management-strategy-evaluation","author":[{"family":"International Pacific Halibut Commission","given":""}],"accessed":{"date-parts":[["2020",3,26]]},"issued":{"date-parts":[["2017"]]}}}],"schema":"https://github.com/citation-style-language/schema/raw/master/csl-citation.json"} </w:instrText>
+      </w:r>
+      <w:r>
+        <w:fldChar w:fldCharType="separate"/>
+      </w:r>
+      <w:r>
+        <w:rPr>
+          <w:rFonts w:ascii="Cambria" w:hAnsi="Cambria"/>
+        </w:rPr>
+        <w:t>(International Pacific Halibut Commission, 2017)</w:t>
+      </w:r>
+      <w:r>
+        <w:fldChar w:fldCharType="end"/>
+      </w:r>
+      <w:r>
+        <w:t xml:space="preserve">. </w:t>
+      </w:r>
+      <w:r>
+        <w:t xml:space="preserve">The International Pacific Halibut Commission </w:t>
+      </w:r>
+      <w:r>
+        <w:fldChar w:fldCharType="begin"/>
+      </w:r>
+      <w:r>
+        <w:instrText xml:space="preserve"> ADDIN ZOTERO_ITEM CSL_CITATION {"citationID":"2SZeXOdv","properties":{"formattedCitation":"(2017)","plainCitation":"(2017)","noteIndex":0},"citationItems":[{"id":203,"uris":["http://zotero.org/users/local/Wu9ik88z/items/XQ5VZT7X"],"uri":["http://zotero.org/users/local/Wu9ik88z/items/XQ5VZT7X"],"itemData":{"id":203,"type":"webpage","container-title":"International Pacific Halibut Commission","title":"Management Strategy Evaluation","URL":"https://iphc.int/management/science-and-research/management-strategy-evaluation","author":[{"family":"International Pacific Halibut Commission","given":""}],"accessed":{"date-parts":[["2020",3,26]]},"issued":{"date-parts":[["2017"]]}},"suppress-author":true}],"schema":"https://github.com/citation-style-language/schema/raw/master/csl-citation.json"} </w:instrText>
+      </w:r>
+      <w:r>
+        <w:fldChar w:fldCharType="separate"/>
+      </w:r>
+      <w:r>
+        <w:rPr>
+          <w:rFonts w:ascii="Cambria" w:hAnsi="Cambria"/>
+        </w:rPr>
+        <w:t>(2017)</w:t>
+      </w:r>
+      <w:r>
+        <w:fldChar w:fldCharType="end"/>
+      </w:r>
+      <w:r>
+        <w:t xml:space="preserve"> also states, “While the scientists do the modelling, managers must offer extensive input. Because of the many steps and the iterative process, communication among parties is critical for achieving buy-in on the results of the management strategy evaluation.”</w:t>
+      </w:r>
+    </w:p>
+    <w:p>
+      <w:pPr>
+        <w:pStyle w:val="BodyText"/>
+      </w:pPr>
+      <w:r>
+        <w:t>Are MSE processes being conducted in the manner described? Do MSE processes consider and account for the interface between science and policy? Are scientists, managers and stakeholders involved and communicating through and iterative process that creates buy-in?</w:t>
+      </w:r>
+    </w:p>
+    <w:p>
+      <w:pPr>
+        <w:pStyle w:val="BodyText"/>
+      </w:pPr>
+      <w:r>
         <w:t xml:space="preserve">Adaptive management developed in fisheries management </w:t>
       </w:r>
       <w:r>
         <w:t>to</w:t>
       </w:r>
       <w:r>
-        <w:t xml:space="preserve"> improve the achievement of objectives through time, when learning can aid achieving those objectives (Walters 1986). For example, the Millennium Ecosystem Assessment (“Ecosystems and Human Well-Being” 2005) defines adaptive management as “A systematic process for continually improving management policies and practices by learning from the outcomes of previously employed policies and practices. In active adaptive management, management is treated as a deliberate experiment for purposes of learning.” We contend that scientific publication is essentially a process intended to support adaptive management, in that researchers gain knowledge from the decisions made and outcomes produced by previous work to inform their decisions. In the case of fisheries management, are scientific publications of management strategy evaluations supporting adaptive management?</w:t>
+        <w:t xml:space="preserve"> improve the achievement of objectives through time, when learning can aid achieving those objectives </w:t>
+      </w:r>
+      <w:r>
+        <w:fldChar w:fldCharType="begin"/>
+      </w:r>
+      <w:r>
+        <w:instrText xml:space="preserve"> ADDIN ZOTERO_ITEM CSL_CITATION {"citationID":"zRUOwQ6v","properties":{"formattedCitation":"(Walters, 1986)","plainCitation":"(Walters, 1986)","noteIndex":0},"citationItems":[{"id":204,"uris":["http://zotero.org/users/local/Wu9ik88z/items/BCL3QM2T"],"uri":["http://zotero.org/users/local/Wu9ik88z/items/BCL3QM2T"],"itemData":{"id":204,"type":"book","ISBN":"978-0-02-947970-4","language":"en","note":"Google-Books-ID: SMwYAQAAIAAJ","number-of-pages":"392","publisher":"Macmillan","source":"Google Books","title":"Adaptive Management of Renewable Resources","author":[{"family":"Walters","given":"Carl J."}],"issued":{"date-parts":[["1986"]]}}}],"schema":"https://github.com/citation-style-language/schema/raw/master/csl-citation.json"} </w:instrText>
+      </w:r>
+      <w:r>
+        <w:fldChar w:fldCharType="separate"/>
+      </w:r>
+      <w:r>
+        <w:rPr>
+          <w:rFonts w:ascii="Cambria" w:hAnsi="Cambria"/>
+        </w:rPr>
+        <w:t>(Walters, 1986)</w:t>
+      </w:r>
+      <w:r>
+        <w:fldChar w:fldCharType="end"/>
+      </w:r>
+      <w:r>
+        <w:t xml:space="preserve">. For example, the Millennium Ecosystem Assessment </w:t>
+      </w:r>
+      <w:r>
+        <w:fldChar w:fldCharType="begin"/>
+      </w:r>
+      <w:r>
+        <w:instrText xml:space="preserve"> ADDIN ZOTERO_ITEM CSL_CITATION {"citationID":"9OFvWJpS","properties":{"formattedCitation":"({\\i{}Ecosystems and human well-being}, 2005)","plainCitation":"(Ecosystems and human well-being, 2005)","noteIndex":0},"citationItems":[{"id":206,"uris":["http://zotero.org/users/local/Wu9ik88z/items/JVQUGDZZ"],"uri":["http://zotero.org/users/local/Wu9ik88z/items/JVQUGDZZ"],"itemData":{"id":206,"type":"report","publisher":"Millennium Ecosystem Assessment","title":"Ecosystems and human well-being","issued":{"date-parts":[["2005"]]}}}],"schema":"https://github.com/citation-style-language/schema/raw/master/csl-citation.json"} </w:instrText>
+      </w:r>
+      <w:r>
+        <w:fldChar w:fldCharType="separate"/>
+      </w:r>
+      <w:r>
+        <w:rPr>
+          <w:rFonts w:ascii="Cambria" w:hAnsi="Cambria" w:cs="Times New Roman"/>
+        </w:rPr>
+        <w:t>(</w:t>
+      </w:r>
+      <w:r>
+        <w:rPr>
+          <w:rFonts w:ascii="Cambria" w:hAnsi="Cambria" w:cs="Times New Roman"/>
+          <w:i/>
+          <w:iCs/>
+        </w:rPr>
+        <w:t>Ecosystems and human well-being</w:t>
+      </w:r>
+      <w:r>
+        <w:rPr>
+          <w:rFonts w:ascii="Cambria" w:hAnsi="Cambria" w:cs="Times New Roman"/>
+        </w:rPr>
+        <w:t>, 2005)</w:t>
+      </w:r>
+      <w:r>
+        <w:fldChar w:fldCharType="end"/>
+      </w:r>
+      <w:bookmarkStart w:id="0" w:name="_GoBack"/>
+      <w:bookmarkEnd w:id="0"/>
+      <w:r>
+        <w:t xml:space="preserve"> defines adaptive management as “A systematic process for continually improving management policies and practices by learning from the outcomes of previously employed policies and practices. In active adaptive management, management is treated as a deliberate experiment for purposes of learning.” We contend that scientific publication is essentially a process intended to support adaptive management, in that researchers gain knowledge from the decisions made and outcomes produced by previous work to inform their decisions. In the case of fisheries management, are scientific publications of management strategy evaluations supporting adaptive management?</w:t>
       </w:r>
     </w:p>
     <w:p>
@@ -305,6 +551,7 @@
         </w:numPr>
       </w:pPr>
       <w:r>
+        <w:lastRenderedPageBreak/>
         <w:t>Determine the prevalence of explicit documentation and use of decision making steps in the MSE process, and</w:t>
       </w:r>
     </w:p>
@@ -335,7 +582,6 @@
       <w:bookmarkStart w:id="2" w:name="methods"/>
       <w:bookmarkEnd w:id="2"/>
       <w:r>
-        <w:lastRenderedPageBreak/>
         <w:t>Methods</w:t>
       </w:r>
     </w:p>
@@ -359,8 +605,6 @@
       <w:r>
         <w:t>5</w:t>
       </w:r>
-      <w:bookmarkStart w:id="4" w:name="_GoBack"/>
-      <w:bookmarkEnd w:id="4"/>
       <w:r>
         <w:t>3 results. We reviewed a random sample of 30 articles that document a MSE, removing articles that were reviews, meta-analyses, or simply cited other MSE articles from our sample. Of the 253 articles, 11 included climate change as a driver of fishery status, and after removing other articles we estimate 110-160 articles document a MSE.</w:t>
       </w:r>
@@ -507,8 +751,8 @@
       <w:pPr>
         <w:pStyle w:val="Heading2"/>
       </w:pPr>
-      <w:bookmarkStart w:id="5" w:name="reviewing-mse-documentation"/>
-      <w:bookmarkEnd w:id="5"/>
+      <w:bookmarkStart w:id="4" w:name="reviewing-mse-documentation"/>
+      <w:bookmarkEnd w:id="4"/>
       <w:r>
         <w:t>Reviewing MSE documentation</w:t>
       </w:r>
@@ -529,6 +773,7 @@
         <w:rPr>
           <w:noProof/>
         </w:rPr>
+        <w:lastRenderedPageBreak/>
         <w:drawing>
           <wp:inline distT="0" distB="0" distL="0" distR="0" wp14:anchorId="571FC5FE" wp14:editId="571FC5FF">
             <wp:extent cx="5334000" cy="2857062"/>
@@ -585,11 +830,7 @@
         <w:pStyle w:val="BodyText"/>
       </w:pPr>
       <w:r>
-        <w:t xml:space="preserve">We present the review methodology and results in four groups: consequences - which focuses on what was considered during the prediction stage, objectives - which focuses on </w:t>
-      </w:r>
-      <w:r>
-        <w:lastRenderedPageBreak/>
-        <w:t>what categories of objectives were considered, stages - which focuses on whether and how the stages of the process were completed, and participants - which focuses on how participation in the process was structured. These results were entered into a relational database for storage and evaluation, and is available via our shiny application (</w:t>
+        <w:t>We present the review methodology and results in four groups: consequences - which focuses on what was considered during the prediction stage, objectives - which focuses on what categories of objectives were considered, stages - which focuses on whether and how the stages of the process were completed, and participants - which focuses on how participation in the process was structured. These results were entered into a relational database for storage and evaluation, and is available via our shiny application (</w:t>
       </w:r>
       <w:hyperlink r:id="rId8">
         <w:r>
@@ -624,7 +865,11 @@
         <w:pStyle w:val="BodyText"/>
       </w:pPr>
       <w:r>
-        <w:t>In the stages group we address how the MSE stages were completed. We report whether the stages of the structured decision making framework were explicitly completed and documented. We also report whether the MSE results were adopted in subsequent management.</w:t>
+        <w:t xml:space="preserve">In the stages group we address how the MSE stages were completed. We report whether the stages of the structured decision making framework were explicitly completed and </w:t>
+      </w:r>
+      <w:r>
+        <w:lastRenderedPageBreak/>
+        <w:t>documented. We also report whether the MSE results were adopted in subsequent management.</w:t>
       </w:r>
     </w:p>
     <w:p>
@@ -664,10 +909,9 @@
       <w:pPr>
         <w:pStyle w:val="Heading1"/>
       </w:pPr>
-      <w:bookmarkStart w:id="6" w:name="results"/>
-      <w:bookmarkEnd w:id="6"/>
-      <w:r>
-        <w:lastRenderedPageBreak/>
+      <w:bookmarkStart w:id="5" w:name="results"/>
+      <w:bookmarkEnd w:id="5"/>
+      <w:r>
         <w:t>Results</w:t>
       </w:r>
     </w:p>
@@ -675,8 +919,8 @@
       <w:pPr>
         <w:pStyle w:val="Heading3"/>
       </w:pPr>
-      <w:bookmarkStart w:id="7" w:name="what-questions-and-management-objectives"/>
-      <w:bookmarkEnd w:id="7"/>
+      <w:bookmarkStart w:id="6" w:name="what-questions-and-management-objectives"/>
+      <w:bookmarkEnd w:id="6"/>
       <w:r>
         <w:t>What questions and management objectives do MSEs address?</w:t>
       </w:r>
@@ -1777,6 +2021,7 @@
                 <w:caps w:val="0"/>
                 <w:color w:val="333333"/>
               </w:rPr>
+              <w:lastRenderedPageBreak/>
               <w:t>Multiple sectors in fishery</w:t>
             </w:r>
           </w:p>
@@ -2713,8 +2958,8 @@
       <w:pPr>
         <w:pStyle w:val="Heading2"/>
       </w:pPr>
-      <w:bookmarkStart w:id="8" w:name="are-structured-decision-making-steps-exp"/>
-      <w:bookmarkEnd w:id="8"/>
+      <w:bookmarkStart w:id="7" w:name="are-structured-decision-making-steps-exp"/>
+      <w:bookmarkEnd w:id="7"/>
       <w:r>
         <w:t>Are structured decision making steps explicit in MSEs?</w:t>
       </w:r>
@@ -3200,6 +3445,7 @@
                 <w:caps w:val="0"/>
                 <w:color w:val="333333"/>
               </w:rPr>
+              <w:lastRenderedPageBreak/>
               <w:t>Decision</w:t>
             </w:r>
           </w:p>
@@ -3336,8 +3582,8 @@
       <w:pPr>
         <w:pStyle w:val="Heading3"/>
       </w:pPr>
-      <w:bookmarkStart w:id="9" w:name="who-is-involved-in-mses"/>
-      <w:bookmarkEnd w:id="9"/>
+      <w:bookmarkStart w:id="8" w:name="who-is-involved-in-mses"/>
+      <w:bookmarkEnd w:id="8"/>
       <w:r>
         <w:t>Who is involved in MSEs?</w:t>
       </w:r>
@@ -3602,11 +3848,7 @@
         <w:pStyle w:val="BodyText"/>
       </w:pPr>
       <w:r>
-        <w:t xml:space="preserve">The primary participants and leaders of the MSE processes were scientists, while some MSE process were led by governments and management agencies (Figure 2). Scientist led </w:t>
-      </w:r>
-      <w:r>
-        <w:lastRenderedPageBreak/>
-        <w:t>73 percent of the MSE processes, with another 23 percent lacking documentation that made the leader of the process clear.</w:t>
+        <w:t>The primary participants and leaders of the MSE processes were scientists, while some MSE process were led by governments and management agencies (Figure 2). Scientist led 73 percent of the MSE processes, with another 23 percent lacking documentation that made the leader of the process clear.</w:t>
       </w:r>
     </w:p>
     <w:p>
@@ -3684,8 +3926,8 @@
       <w:r>
         <w:t>Figure 2: Who guided, participated in, or provided input during the specified steps of the MSE process</w:t>
       </w:r>
-      <w:bookmarkStart w:id="10" w:name="climate-change-in-mse-as-box-insert"/>
-      <w:bookmarkEnd w:id="10"/>
+      <w:bookmarkStart w:id="9" w:name="climate-change-in-mse-as-box-insert"/>
+      <w:bookmarkEnd w:id="9"/>
     </w:p>
     <w:tbl>
       <w:tblPr>
@@ -6318,8 +6560,8 @@
       <w:pPr>
         <w:pStyle w:val="Heading1"/>
       </w:pPr>
-      <w:bookmarkStart w:id="11" w:name="discussion"/>
-      <w:bookmarkEnd w:id="11"/>
+      <w:bookmarkStart w:id="10" w:name="discussion"/>
+      <w:bookmarkEnd w:id="10"/>
       <w:r>
         <w:lastRenderedPageBreak/>
         <w:t>Discussion</w:t>
@@ -6413,8 +6655,8 @@
       <w:pPr>
         <w:pStyle w:val="Heading3"/>
       </w:pPr>
-      <w:bookmarkStart w:id="12" w:name="explore-and-expand-upon-this-review"/>
-      <w:bookmarkEnd w:id="12"/>
+      <w:bookmarkStart w:id="11" w:name="explore-and-expand-upon-this-review"/>
+      <w:bookmarkEnd w:id="11"/>
       <w:r>
         <w:t>Explore and expand upon this review</w:t>
       </w:r>
@@ -6469,8 +6711,8 @@
       <w:pPr>
         <w:pStyle w:val="Heading1"/>
       </w:pPr>
-      <w:bookmarkStart w:id="13" w:name="references"/>
-      <w:bookmarkEnd w:id="13"/>
+      <w:bookmarkStart w:id="12" w:name="references"/>
+      <w:bookmarkEnd w:id="12"/>
       <w:r>
         <w:t>References</w:t>
       </w:r>
@@ -14119,7 +14361,6 @@
   <w:style w:type="character" w:default="1" w:styleId="DefaultParagraphFont">
     <w:name w:val="Default Paragraph Font"/>
     <w:uiPriority w:val="1"/>
-    <w:semiHidden/>
     <w:unhideWhenUsed/>
   </w:style>
   <w:style w:type="table" w:default="1" w:styleId="TableNormal">
@@ -14853,6 +15094,17 @@
       <w:iCs/>
     </w:rPr>
   </w:style>
+  <w:style w:type="character" w:styleId="FollowedHyperlink">
+    <w:name w:val="FollowedHyperlink"/>
+    <w:basedOn w:val="DefaultParagraphFont"/>
+    <w:semiHidden/>
+    <w:unhideWhenUsed/>
+    <w:rsid w:val="002B34DF"/>
+    <w:rPr>
+      <w:color w:val="800080" w:themeColor="followedHyperlink"/>
+      <w:u w:val="single"/>
+    </w:rPr>
+  </w:style>
 </w:styles>
 </file>
 

</xml_diff>